<commit_message>
Implementação POST e mensagens de erro
</commit_message>
<xml_diff>
--- a/doc/Requisitos.docx
+++ b/doc/Requisitos.docx
@@ -25,7 +25,21 @@
           <w:vertAlign w:val="baseline"/>
           <w:lang w:val="pt"/>
         </w:rPr>
-        <w:t>Requisitos</w:t>
+        <w:t>Requisito</w:t>
+      </w:r>
+      <w:bookmarkStart w:id="0" w:name="_GoBack"/>
+      <w:bookmarkEnd w:id="0"/>
+      <w:r>
+        <w:rPr>
+          <w:rFonts w:hint="default" w:ascii="Arial" w:hAnsi="Arial" w:cs="Arial"/>
+          <w:b/>
+          <w:bCs/>
+          <w:sz w:val="36"/>
+          <w:szCs w:val="36"/>
+          <w:vertAlign w:val="baseline"/>
+          <w:lang w:val="pt"/>
+        </w:rPr>
+        <w:t>s</w:t>
       </w:r>
     </w:p>
     <w:p>
@@ -143,7 +157,7 @@
           <w:szCs w:val="24"/>
           <w:lang w:val="pt"/>
         </w:rPr>
-        <w:t>Vender/Comprar livros</w:t>
+        <w:t>Verificar acervo</w:t>
       </w:r>
     </w:p>
     <w:p>
@@ -167,7 +181,7 @@
           <w:szCs w:val="24"/>
           <w:lang w:val="pt"/>
         </w:rPr>
-        <w:t>Verificar acervo</w:t>
+        <w:t>Financeiro</w:t>
       </w:r>
     </w:p>
     <w:p>
@@ -191,7 +205,7 @@
           <w:szCs w:val="24"/>
           <w:lang w:val="pt"/>
         </w:rPr>
-        <w:t>Financeiro</w:t>
+        <w:t>Controle de estoque</w:t>
       </w:r>
     </w:p>
     <w:p>
@@ -215,7 +229,7 @@
           <w:szCs w:val="24"/>
           <w:lang w:val="pt"/>
         </w:rPr>
-        <w:t>Controle de estoque</w:t>
+        <w:t>Gerar relatórios</w:t>
       </w:r>
     </w:p>
     <w:p>
@@ -239,36 +253,13 @@
           <w:szCs w:val="24"/>
           <w:lang w:val="pt"/>
         </w:rPr>
-        <w:t>Gerar relatórios</w:t>
-      </w:r>
-    </w:p>
-    <w:p>
-      <w:pPr>
-        <w:numPr>
-          <w:ilvl w:val="0"/>
-          <w:numId w:val="1"/>
-        </w:numPr>
-        <w:ind w:left="425" w:leftChars="0" w:hanging="425" w:firstLineChars="0"/>
-        <w:rPr>
-          <w:rFonts w:hint="default" w:ascii="Arial" w:hAnsi="Arial" w:cs="Arial"/>
-          <w:sz w:val="24"/>
-          <w:szCs w:val="24"/>
-          <w:lang w:val="pt"/>
-        </w:rPr>
-      </w:pPr>
-      <w:r>
-        <w:rPr>
-          <w:rFonts w:hint="default" w:ascii="Arial" w:hAnsi="Arial" w:cs="Arial"/>
-          <w:sz w:val="24"/>
-          <w:szCs w:val="24"/>
-          <w:lang w:val="pt"/>
-        </w:rPr>
         <w:t>Gerar Log</w:t>
       </w:r>
     </w:p>
     <w:p>
       <w:pPr>
         <w:numPr>
+          <w:ilvl w:val="0"/>
           <w:numId w:val="0"/>
         </w:numPr>
         <w:rPr>
@@ -282,6 +273,7 @@
     <w:p>
       <w:pPr>
         <w:numPr>
+          <w:ilvl w:val="0"/>
           <w:numId w:val="0"/>
         </w:numPr>
         <w:rPr>
@@ -308,6 +300,7 @@
     <w:p>
       <w:pPr>
         <w:numPr>
+          <w:ilvl w:val="0"/>
           <w:numId w:val="0"/>
         </w:numPr>
         <w:rPr>
@@ -345,10 +338,8 @@
           <w:szCs w:val="24"/>
           <w:lang w:val="pt"/>
         </w:rPr>
-        <w:t xml:space="preserve"> Realizar backup em determinado horário </w:t>
-      </w:r>
-      <w:bookmarkStart w:id="0" w:name="_GoBack"/>
-      <w:bookmarkEnd w:id="0"/>
+        <w:t xml:space="preserve"> Realizar backup em determinado horário</w:t>
+      </w:r>
     </w:p>
     <w:sectPr>
       <w:pgSz w:w="11906" w:h="16838"/>
@@ -486,7 +477,7 @@
     <w:lsdException w:qFormat="1" w:unhideWhenUsed="0" w:uiPriority="0" w:semiHidden="0" w:name="Title"/>
     <w:lsdException w:unhideWhenUsed="0" w:uiPriority="0" w:semiHidden="0" w:name="Closing"/>
     <w:lsdException w:unhideWhenUsed="0" w:uiPriority="0" w:semiHidden="0" w:name="Signature"/>
-    <w:lsdException w:unhideWhenUsed="0" w:uiPriority="0" w:name="Default Paragraph Font"/>
+    <w:lsdException w:qFormat="1" w:unhideWhenUsed="0" w:uiPriority="0" w:name="Default Paragraph Font"/>
     <w:lsdException w:unhideWhenUsed="0" w:uiPriority="0" w:semiHidden="0" w:name="Body Text"/>
     <w:lsdException w:unhideWhenUsed="0" w:uiPriority="0" w:semiHidden="0" w:name="Body Text Indent"/>
     <w:lsdException w:unhideWhenUsed="0" w:uiPriority="0" w:semiHidden="0" w:name="List Continue"/>
@@ -524,7 +515,7 @@
     <w:lsdException w:unhideWhenUsed="0" w:uiPriority="0" w:semiHidden="0" w:name="HTML Sample"/>
     <w:lsdException w:unhideWhenUsed="0" w:uiPriority="0" w:semiHidden="0" w:name="HTML Typewriter"/>
     <w:lsdException w:unhideWhenUsed="0" w:uiPriority="0" w:semiHidden="0" w:name="HTML Variable"/>
-    <w:lsdException w:unhideWhenUsed="0" w:uiPriority="0" w:name="Normal Table"/>
+    <w:lsdException w:qFormat="1" w:unhideWhenUsed="0" w:uiPriority="0" w:name="Normal Table"/>
     <w:lsdException w:unhideWhenUsed="0" w:uiPriority="0" w:semiHidden="0" w:name="annotation subject"/>
     <w:lsdException w:unhideWhenUsed="0" w:uiPriority="0" w:semiHidden="0" w:name="Table Simple 1"/>
     <w:lsdException w:unhideWhenUsed="0" w:uiPriority="0" w:semiHidden="0" w:name="Table Simple 2"/>
@@ -584,11 +575,13 @@
   <w:style w:type="character" w:default="1" w:styleId="2">
     <w:name w:val="Default Paragraph Font"/>
     <w:semiHidden/>
+    <w:qFormat/>
     <w:uiPriority w:val="0"/>
   </w:style>
   <w:style w:type="table" w:default="1" w:styleId="3">
     <w:name w:val="Normal Table"/>
     <w:semiHidden/>
+    <w:qFormat/>
     <w:uiPriority w:val="0"/>
     <w:tblPr>
       <w:tblLayout w:type="fixed"/>

</xml_diff>